<commit_message>
Final touches Add document to submit
</commit_message>
<xml_diff>
--- a/Phase 4/screen shot.docx
+++ b/Phase 4/screen shot.docx
@@ -1,6 +1,6 @@
 
 <file path=word/document.xml><?xml version="1.0" encoding="utf-8"?>
-<w:document xmlns:wpc="http://schemas.microsoft.com/office/word/2010/wordprocessingCanvas" xmlns:cx="http://schemas.microsoft.com/office/drawing/2014/chartex" xmlns:cx1="http://schemas.microsoft.com/office/drawing/2015/9/8/chartex" xmlns:cx2="http://schemas.microsoft.com/office/drawing/2015/10/21/chartex" xmlns:cx3="http://schemas.microsoft.com/office/drawing/2016/5/9/chartex" xmlns:cx4="http://schemas.microsoft.com/office/drawing/2016/5/10/chartex" xmlns:cx5="http://schemas.microsoft.com/office/drawing/2016/5/11/chartex" xmlns:cx6="http://schemas.microsoft.com/office/drawing/2016/5/12/chartex" xmlns:cx7="http://schemas.microsoft.com/office/drawing/2016/5/13/chartex" xmlns:cx8="http://schemas.microsoft.com/office/drawing/2016/5/14/chartex" xmlns:mc="http://schemas.openxmlformats.org/markup-compatibility/2006" xmlns:aink="http://schemas.microsoft.com/office/drawing/2016/ink" xmlns:am3d="http://schemas.microsoft.com/office/drawing/2017/model3d" xmlns:o="urn:schemas-microsoft-com:office:office" xmlns:oel="http://schemas.microsoft.com/office/2019/extlst" xmlns:r="http://schemas.openxmlformats.org/officeDocument/2006/relationships" xmlns:m="http://schemas.openxmlformats.org/officeDocument/2006/math" xmlns:v="urn:schemas-microsoft-com:vml" xmlns:wp14="http://schemas.microsoft.com/office/word/2010/wordprocessingDrawing" xmlns:wp="http://schemas.openxmlformats.org/drawingml/2006/wordprocessingDrawing" xmlns:w10="urn:schemas-microsoft-com:office:word" xmlns:w="http://schemas.openxmlformats.org/wordprocessingml/2006/main" xmlns:w14="http://schemas.microsoft.com/office/word/2010/wordml" xmlns:w15="http://schemas.microsoft.com/office/word/2012/wordml" xmlns:w16cex="http://schemas.microsoft.com/office/word/2018/wordml/cex" xmlns:w16cid="http://schemas.microsoft.com/office/word/2016/wordml/cid" xmlns:w16="http://schemas.microsoft.com/office/word/2018/wordml" xmlns:w16du="http://schemas.microsoft.com/office/word/2023/wordml/word16du" xmlns:w16sdtdh="http://schemas.microsoft.com/office/word/2020/wordml/sdtdatahash" xmlns:w16se="http://schemas.microsoft.com/office/word/2015/wordml/symex" xmlns:wpg="http://schemas.microsoft.com/office/word/2010/wordprocessingGroup" xmlns:wpi="http://schemas.microsoft.com/office/word/2010/wordprocessingInk" xmlns:wne="http://schemas.microsoft.com/office/word/2006/wordml" xmlns:wps="http://schemas.microsoft.com/office/word/2010/wordprocessingShape" mc:Ignorable="w14 w15 w16se w16cid w16 w16cex w16sdtdh wp14">
+<w:document xmlns:wpc="http://schemas.microsoft.com/office/word/2010/wordprocessingCanvas" xmlns:cx="http://schemas.microsoft.com/office/drawing/2014/chartex" xmlns:cx1="http://schemas.microsoft.com/office/drawing/2015/9/8/chartex" xmlns:cx2="http://schemas.microsoft.com/office/drawing/2015/10/21/chartex" xmlns:cx3="http://schemas.microsoft.com/office/drawing/2016/5/9/chartex" xmlns:cx4="http://schemas.microsoft.com/office/drawing/2016/5/10/chartex" xmlns:cx5="http://schemas.microsoft.com/office/drawing/2016/5/11/chartex" xmlns:cx6="http://schemas.microsoft.com/office/drawing/2016/5/12/chartex" xmlns:cx7="http://schemas.microsoft.com/office/drawing/2016/5/13/chartex" xmlns:cx8="http://schemas.microsoft.com/office/drawing/2016/5/14/chartex" xmlns:mc="http://schemas.openxmlformats.org/markup-compatibility/2006" xmlns:aink="http://schemas.microsoft.com/office/drawing/2016/ink" xmlns:am3d="http://schemas.microsoft.com/office/drawing/2017/model3d" xmlns:o="urn:schemas-microsoft-com:office:office" xmlns:oel="http://schemas.microsoft.com/office/2019/extlst" xmlns:r="http://schemas.openxmlformats.org/officeDocument/2006/relationships" xmlns:m="http://schemas.openxmlformats.org/officeDocument/2006/math" xmlns:v="urn:schemas-microsoft-com:vml" xmlns:wp14="http://schemas.microsoft.com/office/word/2010/wordprocessingDrawing" xmlns:wp="http://schemas.openxmlformats.org/drawingml/2006/wordprocessingDrawing" xmlns:w10="urn:schemas-microsoft-com:office:word" xmlns:w="http://schemas.openxmlformats.org/wordprocessingml/2006/main" xmlns:w14="http://schemas.microsoft.com/office/word/2010/wordml" xmlns:w15="http://schemas.microsoft.com/office/word/2012/wordml" xmlns:w16cex="http://schemas.microsoft.com/office/word/2018/wordml/cex" xmlns:w16cid="http://schemas.microsoft.com/office/word/2016/wordml/cid" xmlns:w16="http://schemas.microsoft.com/office/word/2018/wordml" xmlns:w16sdtdh="http://schemas.microsoft.com/office/word/2020/wordml/sdtdatahash" xmlns:w16se="http://schemas.microsoft.com/office/word/2015/wordml/symex" xmlns:wpg="http://schemas.microsoft.com/office/word/2010/wordprocessingGroup" xmlns:wpi="http://schemas.microsoft.com/office/word/2010/wordprocessingInk" xmlns:wne="http://schemas.microsoft.com/office/word/2006/wordml" xmlns:wps="http://schemas.microsoft.com/office/word/2010/wordprocessingShape" mc:Ignorable="w14 w15 w16se w16cid w16 w16cex w16sdtdh wp14">
   <w:body>
     <w:p>
       <w:pPr>
@@ -18,6 +18,15 @@
         </w:rPr>
         <w:t>1.Home Page</w:t>
       </w:r>
+    </w:p>
+    <w:p>
+      <w:pPr>
+        <w:rPr>
+          <w:sz w:val="28"/>
+          <w:szCs w:val="28"/>
+          <w:lang w:val="en-IE"/>
+        </w:rPr>
+      </w:pPr>
       <w:r>
         <w:rPr>
           <w:noProof/>
@@ -26,10 +35,10 @@
           <w:lang w:val="en-IE"/>
         </w:rPr>
         <w:drawing>
-          <wp:inline distT="0" distB="0" distL="0" distR="0" wp14:anchorId="49850ACF" wp14:editId="1D03361B">
-            <wp:extent cx="5943600" cy="3859530"/>
-            <wp:effectExtent l="0" t="0" r="0" b="1270"/>
-            <wp:docPr id="1" name="Picture 1"/>
+          <wp:inline distT="0" distB="0" distL="0" distR="0" wp14:anchorId="00D070AF" wp14:editId="7BF8A3E7">
+            <wp:extent cx="5943600" cy="3714750"/>
+            <wp:effectExtent l="0" t="0" r="0" b="6350"/>
+            <wp:docPr id="602544982" name="Picture 1"/>
             <wp:cNvGraphicFramePr>
               <a:graphicFrameLocks xmlns:a="http://schemas.openxmlformats.org/drawingml/2006/main" noChangeAspect="1"/>
             </wp:cNvGraphicFramePr>
@@ -37,7 +46,7 @@
               <a:graphicData uri="http://schemas.openxmlformats.org/drawingml/2006/picture">
                 <pic:pic xmlns:pic="http://schemas.openxmlformats.org/drawingml/2006/picture">
                   <pic:nvPicPr>
-                    <pic:cNvPr id="1" name="Picture 1"/>
+                    <pic:cNvPr id="602544982" name="Picture 602544982"/>
                     <pic:cNvPicPr/>
                   </pic:nvPicPr>
                   <pic:blipFill>
@@ -55,7 +64,7 @@
                   <pic:spPr>
                     <a:xfrm>
                       <a:off x="0" y="0"/>
-                      <a:ext cx="5943600" cy="3859530"/>
+                      <a:ext cx="5943600" cy="3714750"/>
                     </a:xfrm>
                     <a:prstGeom prst="rect">
                       <a:avLst/>
@@ -76,14 +85,49 @@
           <w:lang w:val="en-IE"/>
         </w:rPr>
       </w:pPr>
-      <w:r>
-        <w:rPr>
-          <w:sz w:val="28"/>
-          <w:szCs w:val="28"/>
-          <w:lang w:val="en-IE"/>
-        </w:rPr>
-        <w:t>2.Products Index Page</w:t>
-      </w:r>
+    </w:p>
+    <w:p>
+      <w:pPr>
+        <w:rPr>
+          <w:sz w:val="28"/>
+          <w:szCs w:val="28"/>
+          <w:lang w:val="en-IE"/>
+        </w:rPr>
+      </w:pPr>
+      <w:r>
+        <w:rPr>
+          <w:sz w:val="28"/>
+          <w:szCs w:val="28"/>
+          <w:lang w:val="en-IE"/>
+        </w:rPr>
+        <w:t>2.</w:t>
+      </w:r>
+      <w:r>
+        <w:rPr>
+          <w:sz w:val="28"/>
+          <w:szCs w:val="28"/>
+          <w:lang w:val="en-IE"/>
+        </w:rPr>
+        <w:t>Search result</w:t>
+      </w:r>
+    </w:p>
+    <w:p>
+      <w:pPr>
+        <w:rPr>
+          <w:sz w:val="28"/>
+          <w:szCs w:val="28"/>
+          <w:lang w:val="en-IE"/>
+        </w:rPr>
+      </w:pPr>
+    </w:p>
+    <w:p>
+      <w:pPr>
+        <w:rPr>
+          <w:sz w:val="28"/>
+          <w:szCs w:val="28"/>
+          <w:lang w:val="en-IE"/>
+        </w:rPr>
+      </w:pPr>
       <w:r>
         <w:rPr>
           <w:noProof/>
@@ -92,10 +136,10 @@
           <w:lang w:val="en-IE"/>
         </w:rPr>
         <w:drawing>
-          <wp:inline distT="0" distB="0" distL="0" distR="0" wp14:anchorId="79DFC45C" wp14:editId="742C930D">
-            <wp:extent cx="5943600" cy="3859530"/>
-            <wp:effectExtent l="0" t="0" r="0" b="1270"/>
-            <wp:docPr id="2" name="Picture 2"/>
+          <wp:inline distT="0" distB="0" distL="0" distR="0" wp14:anchorId="270D1CFD" wp14:editId="256B64A8">
+            <wp:extent cx="5943600" cy="3527425"/>
+            <wp:effectExtent l="0" t="0" r="0" b="3175"/>
+            <wp:docPr id="284355530" name="Picture 2"/>
             <wp:cNvGraphicFramePr>
               <a:graphicFrameLocks xmlns:a="http://schemas.openxmlformats.org/drawingml/2006/main" noChangeAspect="1"/>
             </wp:cNvGraphicFramePr>
@@ -103,7 +147,7 @@
               <a:graphicData uri="http://schemas.openxmlformats.org/drawingml/2006/picture">
                 <pic:pic xmlns:pic="http://schemas.openxmlformats.org/drawingml/2006/picture">
                   <pic:nvPicPr>
-                    <pic:cNvPr id="2" name="Picture 2"/>
+                    <pic:cNvPr id="284355530" name="Picture 284355530"/>
                     <pic:cNvPicPr/>
                   </pic:nvPicPr>
                   <pic:blipFill>
@@ -121,7 +165,7 @@
                   <pic:spPr>
                     <a:xfrm>
                       <a:off x="0" y="0"/>
-                      <a:ext cx="5943600" cy="3859530"/>
+                      <a:ext cx="5943600" cy="3527425"/>
                     </a:xfrm>
                     <a:prstGeom prst="rect">
                       <a:avLst/>
@@ -142,15 +186,40 @@
           <w:lang w:val="en-IE"/>
         </w:rPr>
       </w:pPr>
-      <w:r>
-        <w:rPr>
-          <w:sz w:val="28"/>
-          <w:szCs w:val="28"/>
-          <w:lang w:val="en-IE"/>
-        </w:rPr>
-        <w:lastRenderedPageBreak/>
-        <w:t>3.Viewing Cart when not logged in</w:t>
-      </w:r>
+    </w:p>
+    <w:p>
+      <w:pPr>
+        <w:rPr>
+          <w:sz w:val="28"/>
+          <w:szCs w:val="28"/>
+          <w:lang w:val="en-IE"/>
+        </w:rPr>
+      </w:pPr>
+      <w:r>
+        <w:rPr>
+          <w:sz w:val="28"/>
+          <w:szCs w:val="28"/>
+          <w:lang w:val="en-IE"/>
+        </w:rPr>
+        <w:t>3.</w:t>
+      </w:r>
+      <w:r>
+        <w:rPr>
+          <w:sz w:val="28"/>
+          <w:szCs w:val="28"/>
+          <w:lang w:val="en-IE"/>
+        </w:rPr>
+        <w:t>Adding to cart by clicking search result</w:t>
+      </w:r>
+    </w:p>
+    <w:p>
+      <w:pPr>
+        <w:rPr>
+          <w:sz w:val="28"/>
+          <w:szCs w:val="28"/>
+          <w:lang w:val="en-IE"/>
+        </w:rPr>
+      </w:pPr>
     </w:p>
     <w:p>
       <w:pPr>
@@ -168,10 +237,10 @@
           <w:lang w:val="en-IE"/>
         </w:rPr>
         <w:drawing>
-          <wp:inline distT="0" distB="0" distL="0" distR="0" wp14:anchorId="4D8BE190" wp14:editId="3A36ACA3">
-            <wp:extent cx="5943600" cy="3859530"/>
-            <wp:effectExtent l="0" t="0" r="0" b="1270"/>
-            <wp:docPr id="4" name="Picture 4"/>
+          <wp:inline distT="0" distB="0" distL="0" distR="0" wp14:anchorId="71FEC7C6" wp14:editId="30169B00">
+            <wp:extent cx="5943600" cy="3423920"/>
+            <wp:effectExtent l="0" t="0" r="0" b="5080"/>
+            <wp:docPr id="1218979402" name="Picture 3"/>
             <wp:cNvGraphicFramePr>
               <a:graphicFrameLocks xmlns:a="http://schemas.openxmlformats.org/drawingml/2006/main" noChangeAspect="1"/>
             </wp:cNvGraphicFramePr>
@@ -179,7 +248,7 @@
               <a:graphicData uri="http://schemas.openxmlformats.org/drawingml/2006/picture">
                 <pic:pic xmlns:pic="http://schemas.openxmlformats.org/drawingml/2006/picture">
                   <pic:nvPicPr>
-                    <pic:cNvPr id="4" name="Picture 4"/>
+                    <pic:cNvPr id="1218979402" name="Picture 1218979402"/>
                     <pic:cNvPicPr/>
                   </pic:nvPicPr>
                   <pic:blipFill>
@@ -197,7 +266,7 @@
                   <pic:spPr>
                     <a:xfrm>
                       <a:off x="0" y="0"/>
-                      <a:ext cx="5943600" cy="3859530"/>
+                      <a:ext cx="5943600" cy="3423920"/>
                     </a:xfrm>
                     <a:prstGeom prst="rect">
                       <a:avLst/>
@@ -218,23 +287,31 @@
           <w:lang w:val="en-IE"/>
         </w:rPr>
       </w:pPr>
-      <w:r>
-        <w:rPr>
-          <w:sz w:val="28"/>
-          <w:szCs w:val="28"/>
-          <w:lang w:val="en-IE"/>
-        </w:rPr>
-        <w:t>4.Login Page</w:t>
-      </w:r>
-    </w:p>
-    <w:p>
-      <w:pPr>
-        <w:rPr>
-          <w:sz w:val="28"/>
-          <w:szCs w:val="28"/>
-          <w:lang w:val="en-IE"/>
-        </w:rPr>
-      </w:pPr>
+    </w:p>
+    <w:p>
+      <w:pPr>
+        <w:rPr>
+          <w:sz w:val="28"/>
+          <w:szCs w:val="28"/>
+          <w:lang w:val="en-IE"/>
+        </w:rPr>
+      </w:pPr>
+      <w:r>
+        <w:rPr>
+          <w:sz w:val="28"/>
+          <w:szCs w:val="28"/>
+          <w:lang w:val="en-IE"/>
+        </w:rPr>
+        <w:t>4.</w:t>
+      </w:r>
+      <w:r>
+        <w:rPr>
+          <w:sz w:val="28"/>
+          <w:szCs w:val="28"/>
+          <w:lang w:val="en-IE"/>
+        </w:rPr>
+        <w:t>Viewing food items</w:t>
+      </w:r>
       <w:r>
         <w:rPr>
           <w:noProof/>
@@ -243,10 +320,10 @@
           <w:lang w:val="en-IE"/>
         </w:rPr>
         <w:drawing>
-          <wp:inline distT="0" distB="0" distL="0" distR="0" wp14:anchorId="2812764E" wp14:editId="3ADBBAF3">
-            <wp:extent cx="5943600" cy="3859530"/>
+          <wp:inline distT="0" distB="0" distL="0" distR="0" wp14:anchorId="5390ABE9" wp14:editId="75998728">
+            <wp:extent cx="5943600" cy="3694430"/>
             <wp:effectExtent l="0" t="0" r="0" b="1270"/>
-            <wp:docPr id="5" name="Picture 5"/>
+            <wp:docPr id="809426630" name="Picture 4"/>
             <wp:cNvGraphicFramePr>
               <a:graphicFrameLocks xmlns:a="http://schemas.openxmlformats.org/drawingml/2006/main" noChangeAspect="1"/>
             </wp:cNvGraphicFramePr>
@@ -254,7 +331,7 @@
               <a:graphicData uri="http://schemas.openxmlformats.org/drawingml/2006/picture">
                 <pic:pic xmlns:pic="http://schemas.openxmlformats.org/drawingml/2006/picture">
                   <pic:nvPicPr>
-                    <pic:cNvPr id="5" name="Picture 5"/>
+                    <pic:cNvPr id="809426630" name="Picture 809426630"/>
                     <pic:cNvPicPr/>
                   </pic:nvPicPr>
                   <pic:blipFill>
@@ -272,7 +349,7 @@
                   <pic:spPr>
                     <a:xfrm>
                       <a:off x="0" y="0"/>
-                      <a:ext cx="5943600" cy="3859530"/>
+                      <a:ext cx="5943600" cy="3694430"/>
                     </a:xfrm>
                     <a:prstGeom prst="rect">
                       <a:avLst/>
@@ -293,14 +370,39 @@
           <w:lang w:val="en-IE"/>
         </w:rPr>
       </w:pPr>
-      <w:r>
-        <w:rPr>
-          <w:sz w:val="28"/>
-          <w:szCs w:val="28"/>
-          <w:lang w:val="en-IE"/>
-        </w:rPr>
-        <w:lastRenderedPageBreak/>
-        <w:t>5.After login(Orders index page)</w:t>
+    </w:p>
+    <w:p>
+      <w:pPr>
+        <w:rPr>
+          <w:sz w:val="28"/>
+          <w:szCs w:val="28"/>
+          <w:lang w:val="en-IE"/>
+        </w:rPr>
+      </w:pPr>
+    </w:p>
+    <w:p>
+      <w:pPr>
+        <w:rPr>
+          <w:sz w:val="28"/>
+          <w:szCs w:val="28"/>
+          <w:lang w:val="en-IE"/>
+        </w:rPr>
+      </w:pPr>
+      <w:r>
+        <w:rPr>
+          <w:sz w:val="28"/>
+          <w:szCs w:val="28"/>
+          <w:lang w:val="en-IE"/>
+        </w:rPr>
+        <w:t>5.</w:t>
+      </w:r>
+      <w:r>
+        <w:rPr>
+          <w:sz w:val="28"/>
+          <w:szCs w:val="28"/>
+          <w:lang w:val="en-IE"/>
+        </w:rPr>
+        <w:t>Viewing items in the cart</w:t>
       </w:r>
     </w:p>
     <w:p>
@@ -319,10 +421,10 @@
           <w:lang w:val="en-IE"/>
         </w:rPr>
         <w:drawing>
-          <wp:inline distT="0" distB="0" distL="0" distR="0" wp14:anchorId="5B019C89" wp14:editId="1740CEA3">
-            <wp:extent cx="5943600" cy="3859530"/>
-            <wp:effectExtent l="0" t="0" r="0" b="1270"/>
-            <wp:docPr id="6" name="Picture 6"/>
+          <wp:inline distT="0" distB="0" distL="0" distR="0" wp14:anchorId="5668BB16" wp14:editId="53E8854F">
+            <wp:extent cx="5943600" cy="3465195"/>
+            <wp:effectExtent l="0" t="0" r="0" b="1905"/>
+            <wp:docPr id="462999189" name="Picture 5"/>
             <wp:cNvGraphicFramePr>
               <a:graphicFrameLocks xmlns:a="http://schemas.openxmlformats.org/drawingml/2006/main" noChangeAspect="1"/>
             </wp:cNvGraphicFramePr>
@@ -330,7 +432,7 @@
               <a:graphicData uri="http://schemas.openxmlformats.org/drawingml/2006/picture">
                 <pic:pic xmlns:pic="http://schemas.openxmlformats.org/drawingml/2006/picture">
                   <pic:nvPicPr>
-                    <pic:cNvPr id="6" name="Picture 6"/>
+                    <pic:cNvPr id="462999189" name="Picture 462999189"/>
                     <pic:cNvPicPr/>
                   </pic:nvPicPr>
                   <pic:blipFill>
@@ -348,7 +450,7 @@
                   <pic:spPr>
                     <a:xfrm>
                       <a:off x="0" y="0"/>
-                      <a:ext cx="5943600" cy="3859530"/>
+                      <a:ext cx="5943600" cy="3465195"/>
                     </a:xfrm>
                     <a:prstGeom prst="rect">
                       <a:avLst/>
@@ -369,14 +471,40 @@
           <w:lang w:val="en-IE"/>
         </w:rPr>
       </w:pPr>
-      <w:r>
-        <w:rPr>
-          <w:sz w:val="28"/>
-          <w:szCs w:val="28"/>
-          <w:lang w:val="en-IE"/>
-        </w:rPr>
-        <w:t>6.View Single Order</w:t>
-      </w:r>
+    </w:p>
+    <w:p>
+      <w:pPr>
+        <w:rPr>
+          <w:sz w:val="28"/>
+          <w:szCs w:val="28"/>
+          <w:lang w:val="en-IE"/>
+        </w:rPr>
+      </w:pPr>
+      <w:r>
+        <w:rPr>
+          <w:sz w:val="28"/>
+          <w:szCs w:val="28"/>
+          <w:lang w:val="en-IE"/>
+        </w:rPr>
+        <w:t>6.</w:t>
+      </w:r>
+      <w:r>
+        <w:rPr>
+          <w:sz w:val="28"/>
+          <w:szCs w:val="28"/>
+          <w:lang w:val="en-IE"/>
+        </w:rPr>
+        <w:t>Registering customer details</w:t>
+      </w:r>
+    </w:p>
+    <w:p>
+      <w:pPr>
+        <w:rPr>
+          <w:sz w:val="28"/>
+          <w:szCs w:val="28"/>
+          <w:lang w:val="en-IE"/>
+        </w:rPr>
+      </w:pPr>
       <w:r>
         <w:rPr>
           <w:noProof/>
@@ -385,10 +513,10 @@
           <w:lang w:val="en-IE"/>
         </w:rPr>
         <w:drawing>
-          <wp:inline distT="0" distB="0" distL="0" distR="0" wp14:anchorId="79C85409" wp14:editId="66C4AFDB">
-            <wp:extent cx="5943600" cy="3859530"/>
-            <wp:effectExtent l="0" t="0" r="0" b="1270"/>
-            <wp:docPr id="7" name="Picture 7"/>
+          <wp:inline distT="0" distB="0" distL="0" distR="0" wp14:anchorId="2ECE6E97" wp14:editId="416DB3DF">
+            <wp:extent cx="5943600" cy="3597275"/>
+            <wp:effectExtent l="0" t="0" r="0" b="0"/>
+            <wp:docPr id="1459433974" name="Picture 6"/>
             <wp:cNvGraphicFramePr>
               <a:graphicFrameLocks xmlns:a="http://schemas.openxmlformats.org/drawingml/2006/main" noChangeAspect="1"/>
             </wp:cNvGraphicFramePr>
@@ -396,7 +524,7 @@
               <a:graphicData uri="http://schemas.openxmlformats.org/drawingml/2006/picture">
                 <pic:pic xmlns:pic="http://schemas.openxmlformats.org/drawingml/2006/picture">
                   <pic:nvPicPr>
-                    <pic:cNvPr id="7" name="Picture 7"/>
+                    <pic:cNvPr id="1459433974" name="Picture 1459433974"/>
                     <pic:cNvPicPr/>
                   </pic:nvPicPr>
                   <pic:blipFill>
@@ -414,7 +542,7 @@
                   <pic:spPr>
                     <a:xfrm>
                       <a:off x="0" y="0"/>
-                      <a:ext cx="5943600" cy="3859530"/>
+                      <a:ext cx="5943600" cy="3597275"/>
                     </a:xfrm>
                     <a:prstGeom prst="rect">
                       <a:avLst/>
@@ -442,7 +570,15 @@
           <w:lang w:val="en-IE"/>
         </w:rPr>
         <w:lastRenderedPageBreak/>
-        <w:t>7.Category Index</w:t>
+        <w:t>7.</w:t>
+      </w:r>
+      <w:r>
+        <w:rPr>
+          <w:sz w:val="28"/>
+          <w:szCs w:val="28"/>
+          <w:lang w:val="en-IE"/>
+        </w:rPr>
+        <w:t>Confirming order details before paying</w:t>
       </w:r>
     </w:p>
     <w:p>
@@ -461,10 +597,10 @@
           <w:lang w:val="en-IE"/>
         </w:rPr>
         <w:drawing>
-          <wp:inline distT="0" distB="0" distL="0" distR="0" wp14:anchorId="0515B827" wp14:editId="3113E7A6">
-            <wp:extent cx="5943600" cy="3859530"/>
-            <wp:effectExtent l="0" t="0" r="0" b="1270"/>
-            <wp:docPr id="8" name="Picture 8"/>
+          <wp:inline distT="0" distB="0" distL="0" distR="0" wp14:anchorId="5A9E3A96" wp14:editId="347466F7">
+            <wp:extent cx="5943600" cy="3716655"/>
+            <wp:effectExtent l="0" t="0" r="0" b="4445"/>
+            <wp:docPr id="1774236340" name="Picture 7"/>
             <wp:cNvGraphicFramePr>
               <a:graphicFrameLocks xmlns:a="http://schemas.openxmlformats.org/drawingml/2006/main" noChangeAspect="1"/>
             </wp:cNvGraphicFramePr>
@@ -472,7 +608,7 @@
               <a:graphicData uri="http://schemas.openxmlformats.org/drawingml/2006/picture">
                 <pic:pic xmlns:pic="http://schemas.openxmlformats.org/drawingml/2006/picture">
                   <pic:nvPicPr>
-                    <pic:cNvPr id="8" name="Picture 8"/>
+                    <pic:cNvPr id="1774236340" name="Picture 1774236340"/>
                     <pic:cNvPicPr/>
                   </pic:nvPicPr>
                   <pic:blipFill>
@@ -490,7 +626,7 @@
                   <pic:spPr>
                     <a:xfrm>
                       <a:off x="0" y="0"/>
-                      <a:ext cx="5943600" cy="3859530"/>
+                      <a:ext cx="5943600" cy="3716655"/>
                     </a:xfrm>
                     <a:prstGeom prst="rect">
                       <a:avLst/>
@@ -517,17 +653,25 @@
           <w:szCs w:val="28"/>
           <w:lang w:val="en-IE"/>
         </w:rPr>
-        <w:t>8.View One Category</w:t>
-      </w:r>
-    </w:p>
-    <w:p>
-      <w:pPr>
-        <w:rPr>
-          <w:sz w:val="28"/>
-          <w:szCs w:val="28"/>
-          <w:lang w:val="en-IE"/>
-        </w:rPr>
-      </w:pPr>
+        <w:lastRenderedPageBreak/>
+        <w:t>8.</w:t>
+      </w:r>
+      <w:r>
+        <w:rPr>
+          <w:sz w:val="28"/>
+          <w:szCs w:val="28"/>
+          <w:lang w:val="en-IE"/>
+        </w:rPr>
+        <w:t>M</w:t>
+      </w:r>
+      <w:r>
+        <w:rPr>
+          <w:sz w:val="28"/>
+          <w:szCs w:val="28"/>
+          <w:lang w:val="en-IE"/>
+        </w:rPr>
+        <w:t>aking payment</w:t>
+      </w:r>
       <w:r>
         <w:rPr>
           <w:noProof/>
@@ -536,10 +680,10 @@
           <w:lang w:val="en-IE"/>
         </w:rPr>
         <w:drawing>
-          <wp:inline distT="0" distB="0" distL="0" distR="0" wp14:anchorId="07FE95BB" wp14:editId="1BB641F0">
-            <wp:extent cx="5943600" cy="3859530"/>
-            <wp:effectExtent l="0" t="0" r="0" b="1270"/>
-            <wp:docPr id="9" name="Picture 9"/>
+          <wp:inline distT="0" distB="0" distL="0" distR="0" wp14:anchorId="5AE58FA2" wp14:editId="7C18E89E">
+            <wp:extent cx="6179419" cy="6149710"/>
+            <wp:effectExtent l="0" t="0" r="5715" b="0"/>
+            <wp:docPr id="725654672" name="Picture 9"/>
             <wp:cNvGraphicFramePr>
               <a:graphicFrameLocks xmlns:a="http://schemas.openxmlformats.org/drawingml/2006/main" noChangeAspect="1"/>
             </wp:cNvGraphicFramePr>
@@ -547,11 +691,11 @@
               <a:graphicData uri="http://schemas.openxmlformats.org/drawingml/2006/picture">
                 <pic:pic xmlns:pic="http://schemas.openxmlformats.org/drawingml/2006/picture">
                   <pic:nvPicPr>
-                    <pic:cNvPr id="9" name="Picture 9"/>
+                    <pic:cNvPr id="725654672" name="Picture 725654672"/>
                     <pic:cNvPicPr/>
                   </pic:nvPicPr>
                   <pic:blipFill>
-                    <a:blip r:embed="rId13" cstate="print">
+                    <a:blip r:embed="rId13">
                       <a:extLst>
                         <a:ext uri="{28A0092B-C50C-407E-A947-70E740481C1C}">
                           <a14:useLocalDpi xmlns:a14="http://schemas.microsoft.com/office/drawing/2010/main" val="0"/>
@@ -565,7 +709,7 @@
                   <pic:spPr>
                     <a:xfrm>
                       <a:off x="0" y="0"/>
-                      <a:ext cx="5943600" cy="3859530"/>
+                      <a:ext cx="6230548" cy="6200593"/>
                     </a:xfrm>
                     <a:prstGeom prst="rect">
                       <a:avLst/>
@@ -586,6 +730,104 @@
           <w:lang w:val="en-IE"/>
         </w:rPr>
       </w:pPr>
+    </w:p>
+    <w:p>
+      <w:pPr>
+        <w:rPr>
+          <w:sz w:val="28"/>
+          <w:szCs w:val="28"/>
+          <w:lang w:val="en-IE"/>
+        </w:rPr>
+      </w:pPr>
+    </w:p>
+    <w:p>
+      <w:pPr>
+        <w:rPr>
+          <w:sz w:val="28"/>
+          <w:szCs w:val="28"/>
+          <w:lang w:val="en-IE"/>
+        </w:rPr>
+      </w:pPr>
+    </w:p>
+    <w:p>
+      <w:pPr>
+        <w:rPr>
+          <w:sz w:val="28"/>
+          <w:szCs w:val="28"/>
+          <w:lang w:val="en-IE"/>
+        </w:rPr>
+      </w:pPr>
+    </w:p>
+    <w:p>
+      <w:pPr>
+        <w:rPr>
+          <w:sz w:val="28"/>
+          <w:szCs w:val="28"/>
+          <w:lang w:val="en-IE"/>
+        </w:rPr>
+      </w:pPr>
+    </w:p>
+    <w:p>
+      <w:pPr>
+        <w:rPr>
+          <w:sz w:val="28"/>
+          <w:szCs w:val="28"/>
+          <w:lang w:val="en-IE"/>
+        </w:rPr>
+      </w:pPr>
+    </w:p>
+    <w:p>
+      <w:pPr>
+        <w:rPr>
+          <w:sz w:val="28"/>
+          <w:szCs w:val="28"/>
+          <w:lang w:val="en-IE"/>
+        </w:rPr>
+      </w:pPr>
+    </w:p>
+    <w:p>
+      <w:pPr>
+        <w:rPr>
+          <w:sz w:val="28"/>
+          <w:szCs w:val="28"/>
+          <w:lang w:val="en-IE"/>
+        </w:rPr>
+      </w:pPr>
+    </w:p>
+    <w:p>
+      <w:pPr>
+        <w:rPr>
+          <w:sz w:val="28"/>
+          <w:szCs w:val="28"/>
+          <w:lang w:val="en-IE"/>
+        </w:rPr>
+      </w:pPr>
+      <w:r>
+        <w:rPr>
+          <w:sz w:val="28"/>
+          <w:szCs w:val="28"/>
+          <w:lang w:val="en-IE"/>
+        </w:rPr>
+        <w:lastRenderedPageBreak/>
+        <w:t>9.</w:t>
+      </w:r>
+      <w:r>
+        <w:rPr>
+          <w:sz w:val="28"/>
+          <w:szCs w:val="28"/>
+          <w:lang w:val="en-IE"/>
+        </w:rPr>
+        <w:t>Order successfully placed</w:t>
+      </w:r>
+    </w:p>
+    <w:p>
+      <w:pPr>
+        <w:rPr>
+          <w:sz w:val="28"/>
+          <w:szCs w:val="28"/>
+          <w:lang w:val="en-IE"/>
+        </w:rPr>
+      </w:pPr>
       <w:r>
         <w:rPr>
           <w:noProof/>
@@ -593,12 +835,11 @@
           <w:szCs w:val="28"/>
           <w:lang w:val="en-IE"/>
         </w:rPr>
-        <w:lastRenderedPageBreak/>
         <w:drawing>
-          <wp:inline distT="0" distB="0" distL="0" distR="0" wp14:anchorId="71B6CB01" wp14:editId="190A1807">
-            <wp:extent cx="5943600" cy="3859530"/>
-            <wp:effectExtent l="0" t="0" r="0" b="1270"/>
-            <wp:docPr id="11" name="Picture 11"/>
+          <wp:inline distT="0" distB="0" distL="0" distR="0" wp14:anchorId="4718BAF0" wp14:editId="539E957A">
+            <wp:extent cx="5943600" cy="3724275"/>
+            <wp:effectExtent l="0" t="0" r="0" b="0"/>
+            <wp:docPr id="1537491425" name="Picture 10"/>
             <wp:cNvGraphicFramePr>
               <a:graphicFrameLocks xmlns:a="http://schemas.openxmlformats.org/drawingml/2006/main" noChangeAspect="1"/>
             </wp:cNvGraphicFramePr>
@@ -606,7 +847,7 @@
               <a:graphicData uri="http://schemas.openxmlformats.org/drawingml/2006/picture">
                 <pic:pic xmlns:pic="http://schemas.openxmlformats.org/drawingml/2006/picture">
                   <pic:nvPicPr>
-                    <pic:cNvPr id="11" name="Picture 11"/>
+                    <pic:cNvPr id="1537491425" name="Picture 1537491425"/>
                     <pic:cNvPicPr/>
                   </pic:nvPicPr>
                   <pic:blipFill>
@@ -624,7 +865,7 @@
                   <pic:spPr>
                     <a:xfrm>
                       <a:off x="0" y="0"/>
-                      <a:ext cx="5943600" cy="3859530"/>
+                      <a:ext cx="5943600" cy="3724275"/>
                     </a:xfrm>
                     <a:prstGeom prst="rect">
                       <a:avLst/>
@@ -645,13 +886,30 @@
           <w:lang w:val="en-IE"/>
         </w:rPr>
       </w:pPr>
-      <w:r>
-        <w:rPr>
-          <w:sz w:val="28"/>
-          <w:szCs w:val="28"/>
-          <w:lang w:val="en-IE"/>
-        </w:rPr>
-        <w:t>9.Add category</w:t>
+    </w:p>
+    <w:p>
+      <w:pPr>
+        <w:rPr>
+          <w:sz w:val="28"/>
+          <w:szCs w:val="28"/>
+          <w:lang w:val="en-IE"/>
+        </w:rPr>
+      </w:pPr>
+      <w:r>
+        <w:rPr>
+          <w:sz w:val="28"/>
+          <w:szCs w:val="28"/>
+          <w:lang w:val="en-IE"/>
+        </w:rPr>
+        <w:t>10.</w:t>
+      </w:r>
+      <w:r>
+        <w:rPr>
+          <w:sz w:val="28"/>
+          <w:szCs w:val="28"/>
+          <w:lang w:val="en-IE"/>
+        </w:rPr>
+        <w:t>No item found</w:t>
       </w:r>
     </w:p>
     <w:p>
@@ -670,10 +928,10 @@
           <w:lang w:val="en-IE"/>
         </w:rPr>
         <w:drawing>
-          <wp:inline distT="0" distB="0" distL="0" distR="0" wp14:anchorId="0E969F69" wp14:editId="35BCC50F">
-            <wp:extent cx="5943600" cy="3859530"/>
-            <wp:effectExtent l="0" t="0" r="0" b="1270"/>
-            <wp:docPr id="12" name="Picture 12"/>
+          <wp:inline distT="0" distB="0" distL="0" distR="0" wp14:anchorId="0F9B7F02" wp14:editId="50FF6B3F">
+            <wp:extent cx="5943600" cy="3756025"/>
+            <wp:effectExtent l="0" t="0" r="0" b="3175"/>
+            <wp:docPr id="1572983240" name="Picture 11"/>
             <wp:cNvGraphicFramePr>
               <a:graphicFrameLocks xmlns:a="http://schemas.openxmlformats.org/drawingml/2006/main" noChangeAspect="1"/>
             </wp:cNvGraphicFramePr>
@@ -681,7 +939,7 @@
               <a:graphicData uri="http://schemas.openxmlformats.org/drawingml/2006/picture">
                 <pic:pic xmlns:pic="http://schemas.openxmlformats.org/drawingml/2006/picture">
                   <pic:nvPicPr>
-                    <pic:cNvPr id="12" name="Picture 12"/>
+                    <pic:cNvPr id="1572983240" name="Picture 1572983240"/>
                     <pic:cNvPicPr/>
                   </pic:nvPicPr>
                   <pic:blipFill>
@@ -699,7 +957,7 @@
                   <pic:spPr>
                     <a:xfrm>
                       <a:off x="0" y="0"/>
-                      <a:ext cx="5943600" cy="3859530"/>
+                      <a:ext cx="5943600" cy="3756025"/>
                     </a:xfrm>
                     <a:prstGeom prst="rect">
                       <a:avLst/>
@@ -735,8 +993,15 @@
           <w:szCs w:val="28"/>
           <w:lang w:val="en-IE"/>
         </w:rPr>
-        <w:lastRenderedPageBreak/>
-        <w:t>10.Edit Category</w:t>
+        <w:t>11.</w:t>
+      </w:r>
+      <w:r>
+        <w:rPr>
+          <w:sz w:val="28"/>
+          <w:szCs w:val="28"/>
+          <w:lang w:val="en-IE"/>
+        </w:rPr>
+        <w:t>Admin Login</w:t>
       </w:r>
     </w:p>
     <w:p>
@@ -755,10 +1020,10 @@
           <w:lang w:val="en-IE"/>
         </w:rPr>
         <w:drawing>
-          <wp:inline distT="0" distB="0" distL="0" distR="0" wp14:anchorId="1659E381" wp14:editId="198E2EC1">
-            <wp:extent cx="5943600" cy="3859530"/>
-            <wp:effectExtent l="0" t="0" r="0" b="1270"/>
-            <wp:docPr id="13" name="Picture 13"/>
+          <wp:inline distT="0" distB="0" distL="0" distR="0" wp14:anchorId="33D6BFFF" wp14:editId="569735EC">
+            <wp:extent cx="5943600" cy="3557270"/>
+            <wp:effectExtent l="0" t="0" r="0" b="0"/>
+            <wp:docPr id="1865633667" name="Picture 12"/>
             <wp:cNvGraphicFramePr>
               <a:graphicFrameLocks xmlns:a="http://schemas.openxmlformats.org/drawingml/2006/main" noChangeAspect="1"/>
             </wp:cNvGraphicFramePr>
@@ -766,7 +1031,7 @@
               <a:graphicData uri="http://schemas.openxmlformats.org/drawingml/2006/picture">
                 <pic:pic xmlns:pic="http://schemas.openxmlformats.org/drawingml/2006/picture">
                   <pic:nvPicPr>
-                    <pic:cNvPr id="13" name="Picture 13"/>
+                    <pic:cNvPr id="1865633667" name="Picture 1865633667"/>
                     <pic:cNvPicPr/>
                   </pic:nvPicPr>
                   <pic:blipFill>
@@ -784,7 +1049,7 @@
                   <pic:spPr>
                     <a:xfrm>
                       <a:off x="0" y="0"/>
-                      <a:ext cx="5943600" cy="3859530"/>
+                      <a:ext cx="5943600" cy="3557270"/>
                     </a:xfrm>
                     <a:prstGeom prst="rect">
                       <a:avLst/>
@@ -811,7 +1076,23 @@
           <w:szCs w:val="28"/>
           <w:lang w:val="en-IE"/>
         </w:rPr>
-        <w:t>11.Link Product to category</w:t>
+        <w:t>12.</w:t>
+      </w:r>
+      <w:r>
+        <w:rPr>
+          <w:sz w:val="28"/>
+          <w:szCs w:val="28"/>
+          <w:lang w:val="en-IE"/>
+        </w:rPr>
+        <w:t>Stock items</w:t>
+      </w:r>
+      <w:r>
+        <w:rPr>
+          <w:sz w:val="28"/>
+          <w:szCs w:val="28"/>
+          <w:lang w:val="en-IE"/>
+        </w:rPr>
+        <w:t xml:space="preserve"> </w:t>
       </w:r>
     </w:p>
     <w:p>
@@ -830,10 +1111,10 @@
           <w:lang w:val="en-IE"/>
         </w:rPr>
         <w:drawing>
-          <wp:inline distT="0" distB="0" distL="0" distR="0" wp14:anchorId="125ECA29" wp14:editId="533DB7E6">
-            <wp:extent cx="5943600" cy="3859530"/>
-            <wp:effectExtent l="0" t="0" r="0" b="1270"/>
-            <wp:docPr id="14" name="Picture 14"/>
+          <wp:inline distT="0" distB="0" distL="0" distR="0" wp14:anchorId="458ADA74" wp14:editId="40B6DBD3">
+            <wp:extent cx="5943600" cy="3600450"/>
+            <wp:effectExtent l="0" t="0" r="0" b="6350"/>
+            <wp:docPr id="1901007913" name="Picture 13"/>
             <wp:cNvGraphicFramePr>
               <a:graphicFrameLocks xmlns:a="http://schemas.openxmlformats.org/drawingml/2006/main" noChangeAspect="1"/>
             </wp:cNvGraphicFramePr>
@@ -841,7 +1122,7 @@
               <a:graphicData uri="http://schemas.openxmlformats.org/drawingml/2006/picture">
                 <pic:pic xmlns:pic="http://schemas.openxmlformats.org/drawingml/2006/picture">
                   <pic:nvPicPr>
-                    <pic:cNvPr id="14" name="Picture 14"/>
+                    <pic:cNvPr id="1901007913" name="Picture 1901007913"/>
                     <pic:cNvPicPr/>
                   </pic:nvPicPr>
                   <pic:blipFill>
@@ -859,7 +1140,7 @@
                   <pic:spPr>
                     <a:xfrm>
                       <a:off x="0" y="0"/>
-                      <a:ext cx="5943600" cy="3859530"/>
+                      <a:ext cx="5943600" cy="3600450"/>
                     </a:xfrm>
                     <a:prstGeom prst="rect">
                       <a:avLst/>
@@ -880,6 +1161,15 @@
           <w:lang w:val="en-IE"/>
         </w:rPr>
       </w:pPr>
+    </w:p>
+    <w:p>
+      <w:pPr>
+        <w:rPr>
+          <w:sz w:val="28"/>
+          <w:szCs w:val="28"/>
+          <w:lang w:val="en-IE"/>
+        </w:rPr>
+      </w:pPr>
       <w:r>
         <w:rPr>
           <w:sz w:val="28"/>
@@ -887,25 +1177,15 @@
           <w:lang w:val="en-IE"/>
         </w:rPr>
         <w:lastRenderedPageBreak/>
-        <w:t xml:space="preserve">12.Errors will be handled by error </w:t>
-      </w:r>
-      <w:proofErr w:type="spellStart"/>
-      <w:r>
-        <w:rPr>
-          <w:sz w:val="28"/>
-          <w:szCs w:val="28"/>
-          <w:lang w:val="en-IE"/>
-        </w:rPr>
-        <w:t>page</w:t>
-      </w:r>
-      <w:proofErr w:type="spellEnd"/>
-      <w:r>
-        <w:rPr>
-          <w:sz w:val="28"/>
-          <w:szCs w:val="28"/>
-          <w:lang w:val="en-IE"/>
-        </w:rPr>
-        <w:t xml:space="preserve"> </w:t>
+        <w:t>13.</w:t>
+      </w:r>
+      <w:r>
+        <w:rPr>
+          <w:sz w:val="28"/>
+          <w:szCs w:val="28"/>
+          <w:lang w:val="en-IE"/>
+        </w:rPr>
+        <w:t>Order list</w:t>
       </w:r>
     </w:p>
     <w:p>
@@ -924,10 +1204,10 @@
           <w:lang w:val="en-IE"/>
         </w:rPr>
         <w:drawing>
-          <wp:inline distT="0" distB="0" distL="0" distR="0" wp14:anchorId="23518BFD" wp14:editId="7240E335">
-            <wp:extent cx="5943600" cy="3859530"/>
-            <wp:effectExtent l="0" t="0" r="0" b="1270"/>
-            <wp:docPr id="15" name="Picture 15"/>
+          <wp:inline distT="0" distB="0" distL="0" distR="0" wp14:anchorId="52E58762" wp14:editId="2CD0A3A7">
+            <wp:extent cx="5943600" cy="3484880"/>
+            <wp:effectExtent l="0" t="0" r="0" b="0"/>
+            <wp:docPr id="1043480002" name="Picture 14"/>
             <wp:cNvGraphicFramePr>
               <a:graphicFrameLocks xmlns:a="http://schemas.openxmlformats.org/drawingml/2006/main" noChangeAspect="1"/>
             </wp:cNvGraphicFramePr>
@@ -935,7 +1215,7 @@
               <a:graphicData uri="http://schemas.openxmlformats.org/drawingml/2006/picture">
                 <pic:pic xmlns:pic="http://schemas.openxmlformats.org/drawingml/2006/picture">
                   <pic:nvPicPr>
-                    <pic:cNvPr id="15" name="Picture 15"/>
+                    <pic:cNvPr id="1043480002" name="Picture 1043480002"/>
                     <pic:cNvPicPr/>
                   </pic:nvPicPr>
                   <pic:blipFill>
@@ -953,7 +1233,7 @@
                   <pic:spPr>
                     <a:xfrm>
                       <a:off x="0" y="0"/>
-                      <a:ext cx="5943600" cy="3859530"/>
+                      <a:ext cx="5943600" cy="3484880"/>
                     </a:xfrm>
                     <a:prstGeom prst="rect">
                       <a:avLst/>
@@ -980,8 +1260,25 @@
           <w:szCs w:val="28"/>
           <w:lang w:val="en-IE"/>
         </w:rPr>
-        <w:t>13.Product Stock page</w:t>
-      </w:r>
+        <w:t>14.</w:t>
+      </w:r>
+      <w:r>
+        <w:rPr>
+          <w:sz w:val="28"/>
+          <w:szCs w:val="28"/>
+          <w:lang w:val="en-IE"/>
+        </w:rPr>
+        <w:t>Customers</w:t>
+      </w:r>
+    </w:p>
+    <w:p>
+      <w:pPr>
+        <w:rPr>
+          <w:sz w:val="28"/>
+          <w:szCs w:val="28"/>
+          <w:lang w:val="en-IE"/>
+        </w:rPr>
+      </w:pPr>
       <w:r>
         <w:rPr>
           <w:noProof/>
@@ -990,10 +1287,10 @@
           <w:lang w:val="en-IE"/>
         </w:rPr>
         <w:drawing>
-          <wp:inline distT="0" distB="0" distL="0" distR="0" wp14:anchorId="3BFA41DF" wp14:editId="0D9A8430">
-            <wp:extent cx="5943600" cy="3859530"/>
-            <wp:effectExtent l="0" t="0" r="0" b="1270"/>
-            <wp:docPr id="16" name="Picture 16"/>
+          <wp:inline distT="0" distB="0" distL="0" distR="0" wp14:anchorId="6FC71B33" wp14:editId="43C5B5DE">
+            <wp:extent cx="5943600" cy="2944495"/>
+            <wp:effectExtent l="0" t="0" r="0" b="1905"/>
+            <wp:docPr id="1274623662" name="Picture 15"/>
             <wp:cNvGraphicFramePr>
               <a:graphicFrameLocks xmlns:a="http://schemas.openxmlformats.org/drawingml/2006/main" noChangeAspect="1"/>
             </wp:cNvGraphicFramePr>
@@ -1001,7 +1298,7 @@
               <a:graphicData uri="http://schemas.openxmlformats.org/drawingml/2006/picture">
                 <pic:pic xmlns:pic="http://schemas.openxmlformats.org/drawingml/2006/picture">
                   <pic:nvPicPr>
-                    <pic:cNvPr id="16" name="Picture 16"/>
+                    <pic:cNvPr id="1274623662" name="Picture 1274623662"/>
                     <pic:cNvPicPr/>
                   </pic:nvPicPr>
                   <pic:blipFill>
@@ -1019,7 +1316,7 @@
                   <pic:spPr>
                     <a:xfrm>
                       <a:off x="0" y="0"/>
-                      <a:ext cx="5943600" cy="3859530"/>
+                      <a:ext cx="5943600" cy="2944495"/>
                     </a:xfrm>
                     <a:prstGeom prst="rect">
                       <a:avLst/>
@@ -1046,8 +1343,78 @@
           <w:szCs w:val="28"/>
           <w:lang w:val="en-IE"/>
         </w:rPr>
+        <w:t xml:space="preserve"> </w:t>
+      </w:r>
+    </w:p>
+    <w:p>
+      <w:pPr>
+        <w:rPr>
+          <w:sz w:val="28"/>
+          <w:szCs w:val="28"/>
+          <w:lang w:val="en-IE"/>
+        </w:rPr>
+      </w:pPr>
+    </w:p>
+    <w:p>
+      <w:pPr>
+        <w:rPr>
+          <w:sz w:val="28"/>
+          <w:szCs w:val="28"/>
+          <w:lang w:val="en-IE"/>
+        </w:rPr>
+      </w:pPr>
+    </w:p>
+    <w:p>
+      <w:pPr>
+        <w:rPr>
+          <w:sz w:val="28"/>
+          <w:szCs w:val="28"/>
+          <w:lang w:val="en-IE"/>
+        </w:rPr>
+      </w:pPr>
+    </w:p>
+    <w:p>
+      <w:pPr>
+        <w:rPr>
+          <w:sz w:val="28"/>
+          <w:szCs w:val="28"/>
+          <w:lang w:val="en-IE"/>
+        </w:rPr>
+      </w:pPr>
+    </w:p>
+    <w:p>
+      <w:pPr>
+        <w:rPr>
+          <w:sz w:val="28"/>
+          <w:szCs w:val="28"/>
+          <w:lang w:val="en-IE"/>
+        </w:rPr>
+      </w:pPr>
+    </w:p>
+    <w:p>
+      <w:pPr>
+        <w:rPr>
+          <w:sz w:val="28"/>
+          <w:szCs w:val="28"/>
+          <w:lang w:val="en-IE"/>
+        </w:rPr>
+      </w:pPr>
+      <w:r>
+        <w:rPr>
+          <w:sz w:val="28"/>
+          <w:szCs w:val="28"/>
+          <w:lang w:val="en-IE"/>
+        </w:rPr>
         <w:lastRenderedPageBreak/>
-        <w:t>14.Add new product</w:t>
+        <w:t>15.</w:t>
+      </w:r>
+      <w:r>
+        <w:rPr>
+          <w:sz w:val="28"/>
+          <w:szCs w:val="28"/>
+          <w:lang w:val="en-IE"/>
+        </w:rPr>
+        <w:t>Change password</w:t>
       </w:r>
     </w:p>
     <w:p>
@@ -1074,10 +1441,10 @@
           <w:lang w:val="en-IE"/>
         </w:rPr>
         <w:drawing>
-          <wp:inline distT="0" distB="0" distL="0" distR="0" wp14:anchorId="16418D78" wp14:editId="3946AB83">
-            <wp:extent cx="5688531" cy="3693899"/>
-            <wp:effectExtent l="0" t="0" r="1270" b="1905"/>
-            <wp:docPr id="17" name="Picture 17"/>
+          <wp:inline distT="0" distB="0" distL="0" distR="0" wp14:anchorId="2BE34347" wp14:editId="064D9586">
+            <wp:extent cx="5943600" cy="3632835"/>
+            <wp:effectExtent l="0" t="0" r="0" b="0"/>
+            <wp:docPr id="1445511256" name="Picture 16"/>
             <wp:cNvGraphicFramePr>
               <a:graphicFrameLocks xmlns:a="http://schemas.openxmlformats.org/drawingml/2006/main" noChangeAspect="1"/>
             </wp:cNvGraphicFramePr>
@@ -1085,7 +1452,7 @@
               <a:graphicData uri="http://schemas.openxmlformats.org/drawingml/2006/picture">
                 <pic:pic xmlns:pic="http://schemas.openxmlformats.org/drawingml/2006/picture">
                   <pic:nvPicPr>
-                    <pic:cNvPr id="17" name="Picture 17"/>
+                    <pic:cNvPr id="1445511256" name="Picture 1445511256"/>
                     <pic:cNvPicPr/>
                   </pic:nvPicPr>
                   <pic:blipFill>
@@ -1103,7 +1470,7 @@
                   <pic:spPr>
                     <a:xfrm>
                       <a:off x="0" y="0"/>
-                      <a:ext cx="5692981" cy="3696789"/>
+                      <a:ext cx="5943600" cy="3632835"/>
                     </a:xfrm>
                     <a:prstGeom prst="rect">
                       <a:avLst/>
@@ -1115,789 +1482,15 @@
           </wp:inline>
         </w:drawing>
       </w:r>
-      <w:r>
-        <w:rPr>
-          <w:sz w:val="28"/>
-          <w:szCs w:val="28"/>
-          <w:lang w:val="en-IE"/>
-        </w:rPr>
-        <w:t xml:space="preserve">15.View One product </w:t>
-      </w:r>
-      <w:r>
-        <w:rPr>
-          <w:noProof/>
-          <w:sz w:val="28"/>
-          <w:szCs w:val="28"/>
-          <w:lang w:val="en-IE"/>
-        </w:rPr>
-        <w:drawing>
-          <wp:inline distT="0" distB="0" distL="0" distR="0" wp14:anchorId="62B63382" wp14:editId="761FA95E">
-            <wp:extent cx="5943600" cy="3859530"/>
-            <wp:effectExtent l="0" t="0" r="0" b="1270"/>
-            <wp:docPr id="18" name="Picture 18"/>
-            <wp:cNvGraphicFramePr>
-              <a:graphicFrameLocks xmlns:a="http://schemas.openxmlformats.org/drawingml/2006/main" noChangeAspect="1"/>
-            </wp:cNvGraphicFramePr>
-            <a:graphic xmlns:a="http://schemas.openxmlformats.org/drawingml/2006/main">
-              <a:graphicData uri="http://schemas.openxmlformats.org/drawingml/2006/picture">
-                <pic:pic xmlns:pic="http://schemas.openxmlformats.org/drawingml/2006/picture">
-                  <pic:nvPicPr>
-                    <pic:cNvPr id="18" name="Picture 18"/>
-                    <pic:cNvPicPr/>
-                  </pic:nvPicPr>
-                  <pic:blipFill>
-                    <a:blip r:embed="rId21" cstate="print">
-                      <a:extLst>
-                        <a:ext uri="{28A0092B-C50C-407E-A947-70E740481C1C}">
-                          <a14:useLocalDpi xmlns:a14="http://schemas.microsoft.com/office/drawing/2010/main" val="0"/>
-                        </a:ext>
-                      </a:extLst>
-                    </a:blip>
-                    <a:stretch>
-                      <a:fillRect/>
-                    </a:stretch>
-                  </pic:blipFill>
-                  <pic:spPr>
-                    <a:xfrm>
-                      <a:off x="0" y="0"/>
-                      <a:ext cx="5943600" cy="3859530"/>
-                    </a:xfrm>
-                    <a:prstGeom prst="rect">
-                      <a:avLst/>
-                    </a:prstGeom>
-                  </pic:spPr>
-                </pic:pic>
-              </a:graphicData>
-            </a:graphic>
-          </wp:inline>
-        </w:drawing>
-      </w:r>
-    </w:p>
-    <w:p>
-      <w:pPr>
-        <w:rPr>
-          <w:sz w:val="28"/>
-          <w:szCs w:val="28"/>
-          <w:lang w:val="en-IE"/>
-        </w:rPr>
-      </w:pPr>
-    </w:p>
-    <w:p>
-      <w:pPr>
-        <w:rPr>
-          <w:sz w:val="28"/>
-          <w:szCs w:val="28"/>
-          <w:lang w:val="en-IE"/>
-        </w:rPr>
-      </w:pPr>
-      <w:r>
-        <w:rPr>
-          <w:sz w:val="28"/>
-          <w:szCs w:val="28"/>
-          <w:lang w:val="en-IE"/>
-        </w:rPr>
-        <w:lastRenderedPageBreak/>
-        <w:t>16.Edit product</w:t>
-      </w:r>
-      <w:r>
-        <w:rPr>
-          <w:noProof/>
-          <w:sz w:val="28"/>
-          <w:szCs w:val="28"/>
-          <w:lang w:val="en-IE"/>
-        </w:rPr>
-        <w:drawing>
-          <wp:inline distT="0" distB="0" distL="0" distR="0" wp14:anchorId="00A84DC1" wp14:editId="47D77924">
-            <wp:extent cx="5943600" cy="3859530"/>
-            <wp:effectExtent l="0" t="0" r="0" b="1270"/>
-            <wp:docPr id="19" name="Picture 19"/>
-            <wp:cNvGraphicFramePr>
-              <a:graphicFrameLocks xmlns:a="http://schemas.openxmlformats.org/drawingml/2006/main" noChangeAspect="1"/>
-            </wp:cNvGraphicFramePr>
-            <a:graphic xmlns:a="http://schemas.openxmlformats.org/drawingml/2006/main">
-              <a:graphicData uri="http://schemas.openxmlformats.org/drawingml/2006/picture">
-                <pic:pic xmlns:pic="http://schemas.openxmlformats.org/drawingml/2006/picture">
-                  <pic:nvPicPr>
-                    <pic:cNvPr id="19" name="Picture 19"/>
-                    <pic:cNvPicPr/>
-                  </pic:nvPicPr>
-                  <pic:blipFill>
-                    <a:blip r:embed="rId22" cstate="print">
-                      <a:extLst>
-                        <a:ext uri="{28A0092B-C50C-407E-A947-70E740481C1C}">
-                          <a14:useLocalDpi xmlns:a14="http://schemas.microsoft.com/office/drawing/2010/main" val="0"/>
-                        </a:ext>
-                      </a:extLst>
-                    </a:blip>
-                    <a:stretch>
-                      <a:fillRect/>
-                    </a:stretch>
-                  </pic:blipFill>
-                  <pic:spPr>
-                    <a:xfrm>
-                      <a:off x="0" y="0"/>
-                      <a:ext cx="5943600" cy="3859530"/>
-                    </a:xfrm>
-                    <a:prstGeom prst="rect">
-                      <a:avLst/>
-                    </a:prstGeom>
-                  </pic:spPr>
-                </pic:pic>
-              </a:graphicData>
-            </a:graphic>
-          </wp:inline>
-        </w:drawing>
-      </w:r>
-      <w:r>
-        <w:rPr>
-          <w:sz w:val="28"/>
-          <w:szCs w:val="28"/>
-          <w:lang w:val="en-IE"/>
-        </w:rPr>
-        <w:t>17.Link category and product</w:t>
-      </w:r>
-    </w:p>
-    <w:p>
-      <w:pPr>
-        <w:rPr>
-          <w:sz w:val="28"/>
-          <w:szCs w:val="28"/>
-          <w:lang w:val="en-IE"/>
-        </w:rPr>
-      </w:pPr>
-      <w:r>
-        <w:rPr>
-          <w:noProof/>
-          <w:sz w:val="28"/>
-          <w:szCs w:val="28"/>
-          <w:lang w:val="en-IE"/>
-        </w:rPr>
-        <w:drawing>
-          <wp:inline distT="0" distB="0" distL="0" distR="0" wp14:anchorId="4BBDC6EA" wp14:editId="54B8E295">
-            <wp:extent cx="5943600" cy="3859530"/>
-            <wp:effectExtent l="0" t="0" r="0" b="1270"/>
-            <wp:docPr id="21" name="Picture 21"/>
-            <wp:cNvGraphicFramePr>
-              <a:graphicFrameLocks xmlns:a="http://schemas.openxmlformats.org/drawingml/2006/main" noChangeAspect="1"/>
-            </wp:cNvGraphicFramePr>
-            <a:graphic xmlns:a="http://schemas.openxmlformats.org/drawingml/2006/main">
-              <a:graphicData uri="http://schemas.openxmlformats.org/drawingml/2006/picture">
-                <pic:pic xmlns:pic="http://schemas.openxmlformats.org/drawingml/2006/picture">
-                  <pic:nvPicPr>
-                    <pic:cNvPr id="21" name="Picture 21"/>
-                    <pic:cNvPicPr/>
-                  </pic:nvPicPr>
-                  <pic:blipFill>
-                    <a:blip r:embed="rId23" cstate="print">
-                      <a:extLst>
-                        <a:ext uri="{28A0092B-C50C-407E-A947-70E740481C1C}">
-                          <a14:useLocalDpi xmlns:a14="http://schemas.microsoft.com/office/drawing/2010/main" val="0"/>
-                        </a:ext>
-                      </a:extLst>
-                    </a:blip>
-                    <a:stretch>
-                      <a:fillRect/>
-                    </a:stretch>
-                  </pic:blipFill>
-                  <pic:spPr>
-                    <a:xfrm>
-                      <a:off x="0" y="0"/>
-                      <a:ext cx="5943600" cy="3859530"/>
-                    </a:xfrm>
-                    <a:prstGeom prst="rect">
-                      <a:avLst/>
-                    </a:prstGeom>
-                  </pic:spPr>
-                </pic:pic>
-              </a:graphicData>
-            </a:graphic>
-          </wp:inline>
-        </w:drawing>
-      </w:r>
-    </w:p>
-    <w:p>
-      <w:pPr>
-        <w:rPr>
-          <w:sz w:val="28"/>
-          <w:szCs w:val="28"/>
-          <w:lang w:val="en-IE"/>
-        </w:rPr>
-      </w:pPr>
-      <w:r>
-        <w:rPr>
-          <w:sz w:val="28"/>
-          <w:szCs w:val="28"/>
-          <w:lang w:val="en-IE"/>
-        </w:rPr>
-        <w:lastRenderedPageBreak/>
-        <w:t>18.View one product</w:t>
-      </w:r>
-      <w:r>
-        <w:rPr>
-          <w:noProof/>
-          <w:sz w:val="28"/>
-          <w:szCs w:val="28"/>
-          <w:lang w:val="en-IE"/>
-        </w:rPr>
-        <w:drawing>
-          <wp:inline distT="0" distB="0" distL="0" distR="0" wp14:anchorId="7FED5BCB" wp14:editId="6D13BD74">
-            <wp:extent cx="5943600" cy="3859530"/>
-            <wp:effectExtent l="0" t="0" r="0" b="1270"/>
-            <wp:docPr id="22" name="Picture 22"/>
-            <wp:cNvGraphicFramePr>
-              <a:graphicFrameLocks xmlns:a="http://schemas.openxmlformats.org/drawingml/2006/main" noChangeAspect="1"/>
-            </wp:cNvGraphicFramePr>
-            <a:graphic xmlns:a="http://schemas.openxmlformats.org/drawingml/2006/main">
-              <a:graphicData uri="http://schemas.openxmlformats.org/drawingml/2006/picture">
-                <pic:pic xmlns:pic="http://schemas.openxmlformats.org/drawingml/2006/picture">
-                  <pic:nvPicPr>
-                    <pic:cNvPr id="22" name="Picture 22"/>
-                    <pic:cNvPicPr/>
-                  </pic:nvPicPr>
-                  <pic:blipFill>
-                    <a:blip r:embed="rId24" cstate="print">
-                      <a:extLst>
-                        <a:ext uri="{28A0092B-C50C-407E-A947-70E740481C1C}">
-                          <a14:useLocalDpi xmlns:a14="http://schemas.microsoft.com/office/drawing/2010/main" val="0"/>
-                        </a:ext>
-                      </a:extLst>
-                    </a:blip>
-                    <a:stretch>
-                      <a:fillRect/>
-                    </a:stretch>
-                  </pic:blipFill>
-                  <pic:spPr>
-                    <a:xfrm>
-                      <a:off x="0" y="0"/>
-                      <a:ext cx="5943600" cy="3859530"/>
-                    </a:xfrm>
-                    <a:prstGeom prst="rect">
-                      <a:avLst/>
-                    </a:prstGeom>
-                  </pic:spPr>
-                </pic:pic>
-              </a:graphicData>
-            </a:graphic>
-          </wp:inline>
-        </w:drawing>
-      </w:r>
-      <w:r>
-        <w:rPr>
-          <w:sz w:val="28"/>
-          <w:szCs w:val="28"/>
-          <w:lang w:val="en-IE"/>
-        </w:rPr>
-        <w:t>19.Users index</w:t>
-      </w:r>
-    </w:p>
-    <w:p>
-      <w:pPr>
-        <w:rPr>
-          <w:sz w:val="28"/>
-          <w:szCs w:val="28"/>
-          <w:lang w:val="en-IE"/>
-        </w:rPr>
-      </w:pPr>
-      <w:r>
-        <w:rPr>
-          <w:noProof/>
-          <w:sz w:val="28"/>
-          <w:szCs w:val="28"/>
-          <w:lang w:val="en-IE"/>
-        </w:rPr>
-        <w:drawing>
-          <wp:inline distT="0" distB="0" distL="0" distR="0" wp14:anchorId="0186CF11" wp14:editId="0C83C7A6">
-            <wp:extent cx="5943600" cy="3859530"/>
-            <wp:effectExtent l="0" t="0" r="0" b="1270"/>
-            <wp:docPr id="23" name="Picture 23"/>
-            <wp:cNvGraphicFramePr>
-              <a:graphicFrameLocks xmlns:a="http://schemas.openxmlformats.org/drawingml/2006/main" noChangeAspect="1"/>
-            </wp:cNvGraphicFramePr>
-            <a:graphic xmlns:a="http://schemas.openxmlformats.org/drawingml/2006/main">
-              <a:graphicData uri="http://schemas.openxmlformats.org/drawingml/2006/picture">
-                <pic:pic xmlns:pic="http://schemas.openxmlformats.org/drawingml/2006/picture">
-                  <pic:nvPicPr>
-                    <pic:cNvPr id="23" name="Picture 23"/>
-                    <pic:cNvPicPr/>
-                  </pic:nvPicPr>
-                  <pic:blipFill>
-                    <a:blip r:embed="rId25" cstate="print">
-                      <a:extLst>
-                        <a:ext uri="{28A0092B-C50C-407E-A947-70E740481C1C}">
-                          <a14:useLocalDpi xmlns:a14="http://schemas.microsoft.com/office/drawing/2010/main" val="0"/>
-                        </a:ext>
-                      </a:extLst>
-                    </a:blip>
-                    <a:stretch>
-                      <a:fillRect/>
-                    </a:stretch>
-                  </pic:blipFill>
-                  <pic:spPr>
-                    <a:xfrm>
-                      <a:off x="0" y="0"/>
-                      <a:ext cx="5943600" cy="3859530"/>
-                    </a:xfrm>
-                    <a:prstGeom prst="rect">
-                      <a:avLst/>
-                    </a:prstGeom>
-                  </pic:spPr>
-                </pic:pic>
-              </a:graphicData>
-            </a:graphic>
-          </wp:inline>
-        </w:drawing>
-      </w:r>
-      <w:r>
-        <w:rPr>
-          <w:sz w:val="28"/>
-          <w:szCs w:val="28"/>
-          <w:lang w:val="en-IE"/>
-        </w:rPr>
-        <w:t xml:space="preserve"> </w:t>
-      </w:r>
-    </w:p>
-    <w:p>
-      <w:pPr>
-        <w:rPr>
-          <w:sz w:val="28"/>
-          <w:szCs w:val="28"/>
-          <w:lang w:val="en-IE"/>
-        </w:rPr>
-      </w:pPr>
-      <w:r>
-        <w:rPr>
-          <w:sz w:val="28"/>
-          <w:szCs w:val="28"/>
-          <w:lang w:val="en-IE"/>
-        </w:rPr>
-        <w:lastRenderedPageBreak/>
-        <w:t>20.</w:t>
-      </w:r>
-      <w:r>
-        <w:rPr>
-          <w:sz w:val="28"/>
-          <w:szCs w:val="28"/>
-          <w:lang w:val="en-IE"/>
-        </w:rPr>
-        <w:t>View one user</w:t>
-      </w:r>
-      <w:r>
-        <w:rPr>
-          <w:noProof/>
-          <w:sz w:val="28"/>
-          <w:szCs w:val="28"/>
-          <w:lang w:val="en-IE"/>
-        </w:rPr>
-        <w:drawing>
-          <wp:inline distT="0" distB="0" distL="0" distR="0" wp14:anchorId="744B2530" wp14:editId="14C1FCA6">
-            <wp:extent cx="5943600" cy="3859530"/>
-            <wp:effectExtent l="0" t="0" r="0" b="1270"/>
-            <wp:docPr id="24" name="Picture 24"/>
-            <wp:cNvGraphicFramePr>
-              <a:graphicFrameLocks xmlns:a="http://schemas.openxmlformats.org/drawingml/2006/main" noChangeAspect="1"/>
-            </wp:cNvGraphicFramePr>
-            <a:graphic xmlns:a="http://schemas.openxmlformats.org/drawingml/2006/main">
-              <a:graphicData uri="http://schemas.openxmlformats.org/drawingml/2006/picture">
-                <pic:pic xmlns:pic="http://schemas.openxmlformats.org/drawingml/2006/picture">
-                  <pic:nvPicPr>
-                    <pic:cNvPr id="24" name="Picture 24"/>
-                    <pic:cNvPicPr/>
-                  </pic:nvPicPr>
-                  <pic:blipFill>
-                    <a:blip r:embed="rId26" cstate="print">
-                      <a:extLst>
-                        <a:ext uri="{28A0092B-C50C-407E-A947-70E740481C1C}">
-                          <a14:useLocalDpi xmlns:a14="http://schemas.microsoft.com/office/drawing/2010/main" val="0"/>
-                        </a:ext>
-                      </a:extLst>
-                    </a:blip>
-                    <a:stretch>
-                      <a:fillRect/>
-                    </a:stretch>
-                  </pic:blipFill>
-                  <pic:spPr>
-                    <a:xfrm>
-                      <a:off x="0" y="0"/>
-                      <a:ext cx="5943600" cy="3859530"/>
-                    </a:xfrm>
-                    <a:prstGeom prst="rect">
-                      <a:avLst/>
-                    </a:prstGeom>
-                  </pic:spPr>
-                </pic:pic>
-              </a:graphicData>
-            </a:graphic>
-          </wp:inline>
-        </w:drawing>
-      </w:r>
-    </w:p>
-    <w:p>
-      <w:pPr>
-        <w:rPr>
-          <w:sz w:val="28"/>
-          <w:szCs w:val="28"/>
-          <w:lang w:val="en-IE"/>
-        </w:rPr>
-      </w:pPr>
-      <w:r>
-        <w:rPr>
-          <w:sz w:val="28"/>
-          <w:szCs w:val="28"/>
-          <w:lang w:val="en-IE"/>
-        </w:rPr>
-        <w:t>21.View reports</w:t>
-      </w:r>
-    </w:p>
-    <w:p>
-      <w:pPr>
-        <w:rPr>
-          <w:sz w:val="28"/>
-          <w:szCs w:val="28"/>
-          <w:lang w:val="en-IE"/>
-        </w:rPr>
-      </w:pPr>
-      <w:r>
-        <w:rPr>
-          <w:noProof/>
-          <w:sz w:val="28"/>
-          <w:szCs w:val="28"/>
-          <w:lang w:val="en-IE"/>
-        </w:rPr>
-        <w:drawing>
-          <wp:inline distT="0" distB="0" distL="0" distR="0" wp14:anchorId="0C0B0E02" wp14:editId="5EC0F5BB">
-            <wp:extent cx="5943600" cy="3859530"/>
-            <wp:effectExtent l="0" t="0" r="0" b="1270"/>
-            <wp:docPr id="25" name="Picture 25"/>
-            <wp:cNvGraphicFramePr>
-              <a:graphicFrameLocks xmlns:a="http://schemas.openxmlformats.org/drawingml/2006/main" noChangeAspect="1"/>
-            </wp:cNvGraphicFramePr>
-            <a:graphic xmlns:a="http://schemas.openxmlformats.org/drawingml/2006/main">
-              <a:graphicData uri="http://schemas.openxmlformats.org/drawingml/2006/picture">
-                <pic:pic xmlns:pic="http://schemas.openxmlformats.org/drawingml/2006/picture">
-                  <pic:nvPicPr>
-                    <pic:cNvPr id="25" name="Picture 25"/>
-                    <pic:cNvPicPr/>
-                  </pic:nvPicPr>
-                  <pic:blipFill>
-                    <a:blip r:embed="rId27" cstate="print">
-                      <a:extLst>
-                        <a:ext uri="{28A0092B-C50C-407E-A947-70E740481C1C}">
-                          <a14:useLocalDpi xmlns:a14="http://schemas.microsoft.com/office/drawing/2010/main" val="0"/>
-                        </a:ext>
-                      </a:extLst>
-                    </a:blip>
-                    <a:stretch>
-                      <a:fillRect/>
-                    </a:stretch>
-                  </pic:blipFill>
-                  <pic:spPr>
-                    <a:xfrm>
-                      <a:off x="0" y="0"/>
-                      <a:ext cx="5943600" cy="3859530"/>
-                    </a:xfrm>
-                    <a:prstGeom prst="rect">
-                      <a:avLst/>
-                    </a:prstGeom>
-                  </pic:spPr>
-                </pic:pic>
-              </a:graphicData>
-            </a:graphic>
-          </wp:inline>
-        </w:drawing>
-      </w:r>
-    </w:p>
-    <w:p>
-      <w:pPr>
-        <w:rPr>
-          <w:sz w:val="28"/>
-          <w:szCs w:val="28"/>
-          <w:lang w:val="en-IE"/>
-        </w:rPr>
-      </w:pPr>
-      <w:r>
-        <w:rPr>
-          <w:sz w:val="28"/>
-          <w:szCs w:val="28"/>
-          <w:lang w:val="en-IE"/>
-        </w:rPr>
-        <w:lastRenderedPageBreak/>
-        <w:t>22.Search by date and category</w:t>
-      </w:r>
-    </w:p>
-    <w:p>
-      <w:pPr>
-        <w:rPr>
-          <w:sz w:val="28"/>
-          <w:szCs w:val="28"/>
-          <w:lang w:val="en-IE"/>
-        </w:rPr>
-      </w:pPr>
-      <w:r>
-        <w:rPr>
-          <w:noProof/>
-          <w:sz w:val="28"/>
-          <w:szCs w:val="28"/>
-          <w:lang w:val="en-IE"/>
-        </w:rPr>
-        <w:drawing>
-          <wp:inline distT="0" distB="0" distL="0" distR="0" wp14:anchorId="4294BA69" wp14:editId="19D74C06">
-            <wp:extent cx="5943600" cy="3859530"/>
-            <wp:effectExtent l="0" t="0" r="0" b="1270"/>
-            <wp:docPr id="26" name="Picture 26"/>
-            <wp:cNvGraphicFramePr>
-              <a:graphicFrameLocks xmlns:a="http://schemas.openxmlformats.org/drawingml/2006/main" noChangeAspect="1"/>
-            </wp:cNvGraphicFramePr>
-            <a:graphic xmlns:a="http://schemas.openxmlformats.org/drawingml/2006/main">
-              <a:graphicData uri="http://schemas.openxmlformats.org/drawingml/2006/picture">
-                <pic:pic xmlns:pic="http://schemas.openxmlformats.org/drawingml/2006/picture">
-                  <pic:nvPicPr>
-                    <pic:cNvPr id="26" name="Picture 26"/>
-                    <pic:cNvPicPr/>
-                  </pic:nvPicPr>
-                  <pic:blipFill>
-                    <a:blip r:embed="rId28" cstate="print">
-                      <a:extLst>
-                        <a:ext uri="{28A0092B-C50C-407E-A947-70E740481C1C}">
-                          <a14:useLocalDpi xmlns:a14="http://schemas.microsoft.com/office/drawing/2010/main" val="0"/>
-                        </a:ext>
-                      </a:extLst>
-                    </a:blip>
-                    <a:stretch>
-                      <a:fillRect/>
-                    </a:stretch>
-                  </pic:blipFill>
-                  <pic:spPr>
-                    <a:xfrm>
-                      <a:off x="0" y="0"/>
-                      <a:ext cx="5943600" cy="3859530"/>
-                    </a:xfrm>
-                    <a:prstGeom prst="rect">
-                      <a:avLst/>
-                    </a:prstGeom>
-                  </pic:spPr>
-                </pic:pic>
-              </a:graphicData>
-            </a:graphic>
-          </wp:inline>
-        </w:drawing>
-      </w:r>
-    </w:p>
-    <w:p>
-      <w:pPr>
-        <w:rPr>
-          <w:sz w:val="28"/>
-          <w:szCs w:val="28"/>
-          <w:lang w:val="en-IE"/>
-        </w:rPr>
-      </w:pPr>
-      <w:r>
-        <w:rPr>
-          <w:sz w:val="28"/>
-          <w:szCs w:val="28"/>
-          <w:lang w:val="en-IE"/>
-        </w:rPr>
-        <w:t>23.Change password</w:t>
-      </w:r>
-    </w:p>
-    <w:p>
-      <w:pPr>
-        <w:rPr>
-          <w:sz w:val="28"/>
-          <w:szCs w:val="28"/>
-          <w:lang w:val="en-IE"/>
-        </w:rPr>
-      </w:pPr>
-      <w:r>
-        <w:rPr>
-          <w:noProof/>
-          <w:sz w:val="28"/>
-          <w:szCs w:val="28"/>
-          <w:lang w:val="en-IE"/>
-        </w:rPr>
-        <w:drawing>
-          <wp:inline distT="0" distB="0" distL="0" distR="0" wp14:anchorId="29D3AE29" wp14:editId="38D8F770">
-            <wp:extent cx="5943600" cy="3859530"/>
-            <wp:effectExtent l="0" t="0" r="0" b="1270"/>
-            <wp:docPr id="27" name="Picture 27"/>
-            <wp:cNvGraphicFramePr>
-              <a:graphicFrameLocks xmlns:a="http://schemas.openxmlformats.org/drawingml/2006/main" noChangeAspect="1"/>
-            </wp:cNvGraphicFramePr>
-            <a:graphic xmlns:a="http://schemas.openxmlformats.org/drawingml/2006/main">
-              <a:graphicData uri="http://schemas.openxmlformats.org/drawingml/2006/picture">
-                <pic:pic xmlns:pic="http://schemas.openxmlformats.org/drawingml/2006/picture">
-                  <pic:nvPicPr>
-                    <pic:cNvPr id="27" name="Picture 27"/>
-                    <pic:cNvPicPr/>
-                  </pic:nvPicPr>
-                  <pic:blipFill>
-                    <a:blip r:embed="rId29" cstate="print">
-                      <a:extLst>
-                        <a:ext uri="{28A0092B-C50C-407E-A947-70E740481C1C}">
-                          <a14:useLocalDpi xmlns:a14="http://schemas.microsoft.com/office/drawing/2010/main" val="0"/>
-                        </a:ext>
-                      </a:extLst>
-                    </a:blip>
-                    <a:stretch>
-                      <a:fillRect/>
-                    </a:stretch>
-                  </pic:blipFill>
-                  <pic:spPr>
-                    <a:xfrm>
-                      <a:off x="0" y="0"/>
-                      <a:ext cx="5943600" cy="3859530"/>
-                    </a:xfrm>
-                    <a:prstGeom prst="rect">
-                      <a:avLst/>
-                    </a:prstGeom>
-                  </pic:spPr>
-                </pic:pic>
-              </a:graphicData>
-            </a:graphic>
-          </wp:inline>
-        </w:drawing>
-      </w:r>
-    </w:p>
-    <w:p>
-      <w:pPr>
-        <w:rPr>
-          <w:sz w:val="28"/>
-          <w:szCs w:val="28"/>
-          <w:lang w:val="en-IE"/>
-        </w:rPr>
-      </w:pPr>
-      <w:r>
-        <w:rPr>
-          <w:sz w:val="28"/>
-          <w:szCs w:val="28"/>
-          <w:lang w:val="en-IE"/>
-        </w:rPr>
-        <w:lastRenderedPageBreak/>
-        <w:t>24.View cart</w:t>
-      </w:r>
-      <w:r>
-        <w:rPr>
-          <w:noProof/>
-          <w:sz w:val="28"/>
-          <w:szCs w:val="28"/>
-          <w:lang w:val="en-IE"/>
-        </w:rPr>
-        <w:drawing>
-          <wp:inline distT="0" distB="0" distL="0" distR="0" wp14:anchorId="1E6EB10C" wp14:editId="7C530903">
-            <wp:extent cx="5943600" cy="3859530"/>
-            <wp:effectExtent l="0" t="0" r="0" b="1270"/>
-            <wp:docPr id="28" name="Picture 28"/>
-            <wp:cNvGraphicFramePr>
-              <a:graphicFrameLocks xmlns:a="http://schemas.openxmlformats.org/drawingml/2006/main" noChangeAspect="1"/>
-            </wp:cNvGraphicFramePr>
-            <a:graphic xmlns:a="http://schemas.openxmlformats.org/drawingml/2006/main">
-              <a:graphicData uri="http://schemas.openxmlformats.org/drawingml/2006/picture">
-                <pic:pic xmlns:pic="http://schemas.openxmlformats.org/drawingml/2006/picture">
-                  <pic:nvPicPr>
-                    <pic:cNvPr id="28" name="Picture 28"/>
-                    <pic:cNvPicPr/>
-                  </pic:nvPicPr>
-                  <pic:blipFill>
-                    <a:blip r:embed="rId30" cstate="print">
-                      <a:extLst>
-                        <a:ext uri="{28A0092B-C50C-407E-A947-70E740481C1C}">
-                          <a14:useLocalDpi xmlns:a14="http://schemas.microsoft.com/office/drawing/2010/main" val="0"/>
-                        </a:ext>
-                      </a:extLst>
-                    </a:blip>
-                    <a:stretch>
-                      <a:fillRect/>
-                    </a:stretch>
-                  </pic:blipFill>
-                  <pic:spPr>
-                    <a:xfrm>
-                      <a:off x="0" y="0"/>
-                      <a:ext cx="5943600" cy="3859530"/>
-                    </a:xfrm>
-                    <a:prstGeom prst="rect">
-                      <a:avLst/>
-                    </a:prstGeom>
-                  </pic:spPr>
-                </pic:pic>
-              </a:graphicData>
-            </a:graphic>
-          </wp:inline>
-        </w:drawing>
-      </w:r>
-    </w:p>
-    <w:p>
-      <w:pPr>
-        <w:rPr>
-          <w:sz w:val="28"/>
-          <w:szCs w:val="28"/>
-          <w:lang w:val="en-IE"/>
-        </w:rPr>
-      </w:pPr>
-      <w:r>
-        <w:rPr>
-          <w:sz w:val="28"/>
-          <w:szCs w:val="28"/>
-          <w:lang w:val="en-IE"/>
-        </w:rPr>
-        <w:t>25.Checking out</w:t>
-      </w:r>
-    </w:p>
-    <w:p>
-      <w:pPr>
-        <w:rPr>
-          <w:sz w:val="28"/>
-          <w:szCs w:val="28"/>
-          <w:lang w:val="en-IE"/>
-        </w:rPr>
-      </w:pPr>
-      <w:r>
-        <w:rPr>
-          <w:noProof/>
-          <w:sz w:val="28"/>
-          <w:szCs w:val="28"/>
-          <w:lang w:val="en-IE"/>
-        </w:rPr>
-        <w:drawing>
-          <wp:inline distT="0" distB="0" distL="0" distR="0" wp14:anchorId="0CA2A8FC" wp14:editId="6A4E6ECA">
-            <wp:extent cx="5943600" cy="3859530"/>
-            <wp:effectExtent l="0" t="0" r="0" b="1270"/>
-            <wp:docPr id="29" name="Picture 29"/>
-            <wp:cNvGraphicFramePr>
-              <a:graphicFrameLocks xmlns:a="http://schemas.openxmlformats.org/drawingml/2006/main" noChangeAspect="1"/>
-            </wp:cNvGraphicFramePr>
-            <a:graphic xmlns:a="http://schemas.openxmlformats.org/drawingml/2006/main">
-              <a:graphicData uri="http://schemas.openxmlformats.org/drawingml/2006/picture">
-                <pic:pic xmlns:pic="http://schemas.openxmlformats.org/drawingml/2006/picture">
-                  <pic:nvPicPr>
-                    <pic:cNvPr id="29" name="Picture 29"/>
-                    <pic:cNvPicPr/>
-                  </pic:nvPicPr>
-                  <pic:blipFill>
-                    <a:blip r:embed="rId31" cstate="print">
-                      <a:extLst>
-                        <a:ext uri="{28A0092B-C50C-407E-A947-70E740481C1C}">
-                          <a14:useLocalDpi xmlns:a14="http://schemas.microsoft.com/office/drawing/2010/main" val="0"/>
-                        </a:ext>
-                      </a:extLst>
-                    </a:blip>
-                    <a:stretch>
-                      <a:fillRect/>
-                    </a:stretch>
-                  </pic:blipFill>
-                  <pic:spPr>
-                    <a:xfrm>
-                      <a:off x="0" y="0"/>
-                      <a:ext cx="5943600" cy="3859530"/>
-                    </a:xfrm>
-                    <a:prstGeom prst="rect">
-                      <a:avLst/>
-                    </a:prstGeom>
-                  </pic:spPr>
-                </pic:pic>
-              </a:graphicData>
-            </a:graphic>
-          </wp:inline>
-        </w:drawing>
-      </w:r>
+    </w:p>
+    <w:p>
+      <w:pPr>
+        <w:rPr>
+          <w:sz w:val="28"/>
+          <w:szCs w:val="28"/>
+          <w:lang w:val="en-IE"/>
+        </w:rPr>
+      </w:pPr>
     </w:p>
     <w:sectPr>
       <w:pgSz w:w="12240" w:h="15840"/>
@@ -1910,7 +1503,7 @@
 </file>
 
 <file path=word/endnotes.xml><?xml version="1.0" encoding="utf-8"?>
-<w:endnotes xmlns:wpc="http://schemas.microsoft.com/office/word/2010/wordprocessingCanvas" xmlns:cx="http://schemas.microsoft.com/office/drawing/2014/chartex" xmlns:cx1="http://schemas.microsoft.com/office/drawing/2015/9/8/chartex" xmlns:cx2="http://schemas.microsoft.com/office/drawing/2015/10/21/chartex" xmlns:cx3="http://schemas.microsoft.com/office/drawing/2016/5/9/chartex" xmlns:cx4="http://schemas.microsoft.com/office/drawing/2016/5/10/chartex" xmlns:cx5="http://schemas.microsoft.com/office/drawing/2016/5/11/chartex" xmlns:cx6="http://schemas.microsoft.com/office/drawing/2016/5/12/chartex" xmlns:cx7="http://schemas.microsoft.com/office/drawing/2016/5/13/chartex" xmlns:cx8="http://schemas.microsoft.com/office/drawing/2016/5/14/chartex" xmlns:mc="http://schemas.openxmlformats.org/markup-compatibility/2006" xmlns:aink="http://schemas.microsoft.com/office/drawing/2016/ink" xmlns:am3d="http://schemas.microsoft.com/office/drawing/2017/model3d" xmlns:o="urn:schemas-microsoft-com:office:office" xmlns:oel="http://schemas.microsoft.com/office/2019/extlst" xmlns:r="http://schemas.openxmlformats.org/officeDocument/2006/relationships" xmlns:m="http://schemas.openxmlformats.org/officeDocument/2006/math" xmlns:v="urn:schemas-microsoft-com:vml" xmlns:wp14="http://schemas.microsoft.com/office/word/2010/wordprocessingDrawing" xmlns:wp="http://schemas.openxmlformats.org/drawingml/2006/wordprocessingDrawing" xmlns:w10="urn:schemas-microsoft-com:office:word" xmlns:w="http://schemas.openxmlformats.org/wordprocessingml/2006/main" xmlns:w14="http://schemas.microsoft.com/office/word/2010/wordml" xmlns:w15="http://schemas.microsoft.com/office/word/2012/wordml" xmlns:w16cex="http://schemas.microsoft.com/office/word/2018/wordml/cex" xmlns:w16cid="http://schemas.microsoft.com/office/word/2016/wordml/cid" xmlns:w16="http://schemas.microsoft.com/office/word/2018/wordml" xmlns:w16du="http://schemas.microsoft.com/office/word/2023/wordml/word16du" xmlns:w16sdtdh="http://schemas.microsoft.com/office/word/2020/wordml/sdtdatahash" xmlns:w16se="http://schemas.microsoft.com/office/word/2015/wordml/symex" xmlns:wpg="http://schemas.microsoft.com/office/word/2010/wordprocessingGroup" xmlns:wpi="http://schemas.microsoft.com/office/word/2010/wordprocessingInk" xmlns:wne="http://schemas.microsoft.com/office/word/2006/wordml" xmlns:wps="http://schemas.microsoft.com/office/word/2010/wordprocessingShape" mc:Ignorable="w14 w15 w16se w16cid w16 w16cex w16sdtdh wp14">
+<w:endnotes xmlns:wpc="http://schemas.microsoft.com/office/word/2010/wordprocessingCanvas" xmlns:cx="http://schemas.microsoft.com/office/drawing/2014/chartex" xmlns:cx1="http://schemas.microsoft.com/office/drawing/2015/9/8/chartex" xmlns:cx2="http://schemas.microsoft.com/office/drawing/2015/10/21/chartex" xmlns:cx3="http://schemas.microsoft.com/office/drawing/2016/5/9/chartex" xmlns:cx4="http://schemas.microsoft.com/office/drawing/2016/5/10/chartex" xmlns:cx5="http://schemas.microsoft.com/office/drawing/2016/5/11/chartex" xmlns:cx6="http://schemas.microsoft.com/office/drawing/2016/5/12/chartex" xmlns:cx7="http://schemas.microsoft.com/office/drawing/2016/5/13/chartex" xmlns:cx8="http://schemas.microsoft.com/office/drawing/2016/5/14/chartex" xmlns:mc="http://schemas.openxmlformats.org/markup-compatibility/2006" xmlns:aink="http://schemas.microsoft.com/office/drawing/2016/ink" xmlns:am3d="http://schemas.microsoft.com/office/drawing/2017/model3d" xmlns:o="urn:schemas-microsoft-com:office:office" xmlns:oel="http://schemas.microsoft.com/office/2019/extlst" xmlns:r="http://schemas.openxmlformats.org/officeDocument/2006/relationships" xmlns:m="http://schemas.openxmlformats.org/officeDocument/2006/math" xmlns:v="urn:schemas-microsoft-com:vml" xmlns:wp14="http://schemas.microsoft.com/office/word/2010/wordprocessingDrawing" xmlns:wp="http://schemas.openxmlformats.org/drawingml/2006/wordprocessingDrawing" xmlns:w10="urn:schemas-microsoft-com:office:word" xmlns:w="http://schemas.openxmlformats.org/wordprocessingml/2006/main" xmlns:w14="http://schemas.microsoft.com/office/word/2010/wordml" xmlns:w15="http://schemas.microsoft.com/office/word/2012/wordml" xmlns:w16cex="http://schemas.microsoft.com/office/word/2018/wordml/cex" xmlns:w16cid="http://schemas.microsoft.com/office/word/2016/wordml/cid" xmlns:w16="http://schemas.microsoft.com/office/word/2018/wordml" xmlns:w16sdtdh="http://schemas.microsoft.com/office/word/2020/wordml/sdtdatahash" xmlns:w16se="http://schemas.microsoft.com/office/word/2015/wordml/symex" xmlns:wpg="http://schemas.microsoft.com/office/word/2010/wordprocessingGroup" xmlns:wpi="http://schemas.microsoft.com/office/word/2010/wordprocessingInk" xmlns:wne="http://schemas.microsoft.com/office/word/2006/wordml" xmlns:wps="http://schemas.microsoft.com/office/word/2010/wordprocessingShape" mc:Ignorable="w14 w15 w16se w16cid w16 w16cex w16sdtdh wp14">
   <w:endnote w:type="separator" w:id="-1">
     <w:p>
       <w:r>
@@ -1929,7 +1522,7 @@
 </file>
 
 <file path=word/footnotes.xml><?xml version="1.0" encoding="utf-8"?>
-<w:footnotes xmlns:wpc="http://schemas.microsoft.com/office/word/2010/wordprocessingCanvas" xmlns:cx="http://schemas.microsoft.com/office/drawing/2014/chartex" xmlns:cx1="http://schemas.microsoft.com/office/drawing/2015/9/8/chartex" xmlns:cx2="http://schemas.microsoft.com/office/drawing/2015/10/21/chartex" xmlns:cx3="http://schemas.microsoft.com/office/drawing/2016/5/9/chartex" xmlns:cx4="http://schemas.microsoft.com/office/drawing/2016/5/10/chartex" xmlns:cx5="http://schemas.microsoft.com/office/drawing/2016/5/11/chartex" xmlns:cx6="http://schemas.microsoft.com/office/drawing/2016/5/12/chartex" xmlns:cx7="http://schemas.microsoft.com/office/drawing/2016/5/13/chartex" xmlns:cx8="http://schemas.microsoft.com/office/drawing/2016/5/14/chartex" xmlns:mc="http://schemas.openxmlformats.org/markup-compatibility/2006" xmlns:aink="http://schemas.microsoft.com/office/drawing/2016/ink" xmlns:am3d="http://schemas.microsoft.com/office/drawing/2017/model3d" xmlns:o="urn:schemas-microsoft-com:office:office" xmlns:oel="http://schemas.microsoft.com/office/2019/extlst" xmlns:r="http://schemas.openxmlformats.org/officeDocument/2006/relationships" xmlns:m="http://schemas.openxmlformats.org/officeDocument/2006/math" xmlns:v="urn:schemas-microsoft-com:vml" xmlns:wp14="http://schemas.microsoft.com/office/word/2010/wordprocessingDrawing" xmlns:wp="http://schemas.openxmlformats.org/drawingml/2006/wordprocessingDrawing" xmlns:w10="urn:schemas-microsoft-com:office:word" xmlns:w="http://schemas.openxmlformats.org/wordprocessingml/2006/main" xmlns:w14="http://schemas.microsoft.com/office/word/2010/wordml" xmlns:w15="http://schemas.microsoft.com/office/word/2012/wordml" xmlns:w16cex="http://schemas.microsoft.com/office/word/2018/wordml/cex" xmlns:w16cid="http://schemas.microsoft.com/office/word/2016/wordml/cid" xmlns:w16="http://schemas.microsoft.com/office/word/2018/wordml" xmlns:w16du="http://schemas.microsoft.com/office/word/2023/wordml/word16du" xmlns:w16sdtdh="http://schemas.microsoft.com/office/word/2020/wordml/sdtdatahash" xmlns:w16se="http://schemas.microsoft.com/office/word/2015/wordml/symex" xmlns:wpg="http://schemas.microsoft.com/office/word/2010/wordprocessingGroup" xmlns:wpi="http://schemas.microsoft.com/office/word/2010/wordprocessingInk" xmlns:wne="http://schemas.microsoft.com/office/word/2006/wordml" xmlns:wps="http://schemas.microsoft.com/office/word/2010/wordprocessingShape" mc:Ignorable="w14 w15 w16se w16cid w16 w16cex w16sdtdh wp14">
+<w:footnotes xmlns:wpc="http://schemas.microsoft.com/office/word/2010/wordprocessingCanvas" xmlns:cx="http://schemas.microsoft.com/office/drawing/2014/chartex" xmlns:cx1="http://schemas.microsoft.com/office/drawing/2015/9/8/chartex" xmlns:cx2="http://schemas.microsoft.com/office/drawing/2015/10/21/chartex" xmlns:cx3="http://schemas.microsoft.com/office/drawing/2016/5/9/chartex" xmlns:cx4="http://schemas.microsoft.com/office/drawing/2016/5/10/chartex" xmlns:cx5="http://schemas.microsoft.com/office/drawing/2016/5/11/chartex" xmlns:cx6="http://schemas.microsoft.com/office/drawing/2016/5/12/chartex" xmlns:cx7="http://schemas.microsoft.com/office/drawing/2016/5/13/chartex" xmlns:cx8="http://schemas.microsoft.com/office/drawing/2016/5/14/chartex" xmlns:mc="http://schemas.openxmlformats.org/markup-compatibility/2006" xmlns:aink="http://schemas.microsoft.com/office/drawing/2016/ink" xmlns:am3d="http://schemas.microsoft.com/office/drawing/2017/model3d" xmlns:o="urn:schemas-microsoft-com:office:office" xmlns:oel="http://schemas.microsoft.com/office/2019/extlst" xmlns:r="http://schemas.openxmlformats.org/officeDocument/2006/relationships" xmlns:m="http://schemas.openxmlformats.org/officeDocument/2006/math" xmlns:v="urn:schemas-microsoft-com:vml" xmlns:wp14="http://schemas.microsoft.com/office/word/2010/wordprocessingDrawing" xmlns:wp="http://schemas.openxmlformats.org/drawingml/2006/wordprocessingDrawing" xmlns:w10="urn:schemas-microsoft-com:office:word" xmlns:w="http://schemas.openxmlformats.org/wordprocessingml/2006/main" xmlns:w14="http://schemas.microsoft.com/office/word/2010/wordml" xmlns:w15="http://schemas.microsoft.com/office/word/2012/wordml" xmlns:w16cex="http://schemas.microsoft.com/office/word/2018/wordml/cex" xmlns:w16cid="http://schemas.microsoft.com/office/word/2016/wordml/cid" xmlns:w16="http://schemas.microsoft.com/office/word/2018/wordml" xmlns:w16sdtdh="http://schemas.microsoft.com/office/word/2020/wordml/sdtdatahash" xmlns:w16se="http://schemas.microsoft.com/office/word/2015/wordml/symex" xmlns:wpg="http://schemas.microsoft.com/office/word/2010/wordprocessingGroup" xmlns:wpi="http://schemas.microsoft.com/office/word/2010/wordprocessingInk" xmlns:wne="http://schemas.microsoft.com/office/word/2006/wordml" xmlns:wps="http://schemas.microsoft.com/office/word/2010/wordprocessingShape" mc:Ignorable="w14 w15 w16se w16cid w16 w16cex w16sdtdh wp14">
   <w:footnote w:type="separator" w:id="-1">
     <w:p>
       <w:r>

</xml_diff>